<commit_message>
Update 11/10/2023 9:05PM EST
Update as of 9:05PM EST on 11/10/2023.
</commit_message>
<xml_diff>
--- a/&NUCLEAR WAR PREVENTION/20231110 - Global United Defense, Inc. - Nuclear War Prevention Security Systems - v1.0.1.16.docx
+++ b/&NUCLEAR WAR PREVENTION/20231110 - Global United Defense, Inc. - Nuclear War Prevention Security Systems - v1.0.1.16.docx
@@ -126,33 +126,40 @@
         <w:jc w:val="center"/>
         <w:rPr>
           <w:rFonts w:ascii="Arial Black" w:hAnsi="Arial Black"/>
-          <w:color w:val="00B050"/>
+          <w:color w:val="0070C0"/>
         </w:rPr>
       </w:pPr>
       <w:r>
         <w:rPr>
           <w:rFonts w:ascii="Arial Black" w:hAnsi="Arial Black"/>
-          <w:color w:val="00B050"/>
-        </w:rPr>
-        <w:t>NUCLEAR WAR</w:t>
-      </w:r>
-      <w:r>
-        <w:rPr>
-          <w:rFonts w:ascii="Arial Black" w:hAnsi="Arial Black"/>
-          <w:color w:val="00B050"/>
-        </w:rPr>
-        <w:t xml:space="preserve"> PREVENTION SECURITY SYSTEMS</w:t>
+          <w:color w:val="0070C0"/>
+        </w:rPr>
+        <w:t>WAR PREVENTION SECURITY SYSTEMS</w:t>
       </w:r>
     </w:p>
     <w:p>
       <w:pPr>
+        <w:pStyle w:val="Heading1"/>
         <w:jc w:val="center"/>
         <w:rPr>
-          <w:bCs/>
-          <w:sz w:val="44"/>
-          <w:szCs w:val="44"/>
+          <w:rFonts w:ascii="Arial Black" w:hAnsi="Arial Black"/>
+          <w:color w:val="00B050"/>
         </w:rPr>
       </w:pPr>
+      <w:r>
+        <w:rPr>
+          <w:rFonts w:ascii="Arial Black" w:hAnsi="Arial Black"/>
+          <w:color w:val="00B050"/>
+        </w:rPr>
+        <w:t>NUCLEAR WAR</w:t>
+      </w:r>
+      <w:r>
+        <w:rPr>
+          <w:rFonts w:ascii="Arial Black" w:hAnsi="Arial Black"/>
+          <w:color w:val="00B050"/>
+        </w:rPr>
+        <w:t xml:space="preserve"> PREVENTION</w:t>
+      </w:r>
     </w:p>
     <w:p>
       <w:pPr>
@@ -3759,14 +3766,7 @@
           <w:bCs/>
           <w:u w:val="single"/>
         </w:rPr>
-        <w:t>WEAPON DELIVERY TECHNOLOGY</w:t>
-      </w:r>
-      <w:r>
-        <w:rPr>
-          <w:bCs/>
-          <w:u w:val="single"/>
-        </w:rPr>
-        <w:t xml:space="preserve"> </w:t>
+        <w:t xml:space="preserve">WEAPON DELIVERY TECHNOLOGY </w:t>
       </w:r>
       <w:r>
         <w:rPr>
@@ -5794,14 +5794,7 @@
           <w:bCs/>
           <w:u w:val="single"/>
         </w:rPr>
-        <w:t xml:space="preserve">WEAPON </w:t>
-      </w:r>
-      <w:r>
-        <w:rPr>
-          <w:bCs/>
-          <w:u w:val="single"/>
-        </w:rPr>
-        <w:t>PROTOTYPING</w:t>
+        <w:t>WEAPON PROTOTYPING</w:t>
       </w:r>
       <w:r>
         <w:rPr>

</xml_diff>